<commit_message>
Updating time tracking form
</commit_message>
<xml_diff>
--- a/docs_for_project/TimeTracker - Molly.docx
+++ b/docs_for_project/TimeTracker - Molly.docx
@@ -3,10 +3,11 @@
 <w:document xmlns:wpc="http://schemas.microsoft.com/office/word/2010/wordprocessingCanvas" xmlns:cx="http://schemas.microsoft.com/office/drawing/2014/chartex" xmlns:cx1="http://schemas.microsoft.com/office/drawing/2015/9/8/chartex" xmlns:cx2="http://schemas.microsoft.com/office/drawing/2015/10/21/chartex" xmlns:cx3="http://schemas.microsoft.com/office/drawing/2016/5/9/chartex" xmlns:cx4="http://schemas.microsoft.com/office/drawing/2016/5/10/chartex" xmlns:cx5="http://schemas.microsoft.com/office/drawing/2016/5/11/chartex" xmlns:cx6="http://schemas.microsoft.com/office/drawing/2016/5/12/chartex" xmlns:cx7="http://schemas.microsoft.com/office/drawing/2016/5/13/chartex" xmlns:cx8="http://schemas.microsoft.com/office/drawing/2016/5/14/chartex" xmlns:mc="http://schemas.openxmlformats.org/markup-compatibility/2006" xmlns:aink="http://schemas.microsoft.com/office/drawing/2016/ink" xmlns:am3d="http://schemas.microsoft.com/office/drawing/2017/model3d" xmlns:o="urn:schemas-microsoft-com:office:office" xmlns:r="http://schemas.openxmlformats.org/officeDocument/2006/relationships" xmlns:m="http://schemas.openxmlformats.org/officeDocument/2006/math" xmlns:v="urn:schemas-microsoft-com:vml" xmlns:wp14="http://schemas.microsoft.com/office/word/2010/wordprocessingDrawing" xmlns:wp="http://schemas.openxmlformats.org/drawingml/2006/wordprocessingDrawing" xmlns:w10="urn:schemas-microsoft-com:office:word" xmlns:w="http://schemas.openxmlformats.org/wordprocessingml/2006/main" xmlns:w14="http://schemas.microsoft.com/office/word/2010/wordml" xmlns:w15="http://schemas.microsoft.com/office/word/2012/wordml" xmlns:w16cid="http://schemas.microsoft.com/office/word/2016/wordml/cid" xmlns:w16se="http://schemas.microsoft.com/office/word/2015/wordml/symex" xmlns:wpg="http://schemas.microsoft.com/office/word/2010/wordprocessingGroup" xmlns:wpi="http://schemas.microsoft.com/office/word/2010/wordprocessingInk" xmlns:wne="http://schemas.microsoft.com/office/word/2006/wordml" xmlns:wps="http://schemas.microsoft.com/office/word/2010/wordprocessingShape" mc:Ignorable="w14 w15 w16se w16cid wp14">
   <w:body>
     <w:p>
-      <w:bookmarkStart w:id="0" w:name="_GoBack"/>
-      <w:bookmarkEnd w:id="0"/>
       <w:r>
         <w:t>Name:</w:t>
+      </w:r>
+      <w:r>
+        <w:t xml:space="preserve"> Molly</w:t>
       </w:r>
     </w:p>
     <w:p/>
@@ -59,10 +60,106 @@
                 <w:b/>
                 <w:bCs/>
               </w:rPr>
-              <w:t>Week beginning Monday April 6th</w:t>
-            </w:r>
-          </w:p>
-          <w:p/>
+              <w:t>Week beginning Monday April 6</w:t>
+            </w:r>
+            <w:r>
+              <w:rPr>
+                <w:b/>
+                <w:bCs/>
+                <w:vertAlign w:val="superscript"/>
+              </w:rPr>
+              <w:t>th</w:t>
+            </w:r>
+          </w:p>
+          <w:p>
+            <w:pPr>
+              <w:pStyle w:val="ListParagraph"/>
+              <w:numPr>
+                <w:ilvl w:val="0"/>
+                <w:numId w:val="1"/>
+              </w:numPr>
+            </w:pPr>
+            <w:r>
+              <w:t>Fork repository</w:t>
+            </w:r>
+          </w:p>
+          <w:p>
+            <w:pPr>
+              <w:pStyle w:val="ListParagraph"/>
+              <w:numPr>
+                <w:ilvl w:val="0"/>
+                <w:numId w:val="1"/>
+              </w:numPr>
+            </w:pPr>
+            <w:r>
+              <w:t>Copy over issues</w:t>
+            </w:r>
+          </w:p>
+          <w:p>
+            <w:pPr>
+              <w:pStyle w:val="ListParagraph"/>
+              <w:numPr>
+                <w:ilvl w:val="0"/>
+                <w:numId w:val="1"/>
+              </w:numPr>
+            </w:pPr>
+            <w:r>
+              <w:t>Set up project board on GitHub</w:t>
+            </w:r>
+          </w:p>
+          <w:p>
+            <w:pPr>
+              <w:pStyle w:val="ListParagraph"/>
+              <w:numPr>
+                <w:ilvl w:val="0"/>
+                <w:numId w:val="1"/>
+              </w:numPr>
+            </w:pPr>
+            <w:r>
+              <w:t>Facilitating planning meeting</w:t>
+            </w:r>
+          </w:p>
+          <w:p>
+            <w:pPr>
+              <w:pStyle w:val="ListParagraph"/>
+              <w:numPr>
+                <w:ilvl w:val="0"/>
+                <w:numId w:val="1"/>
+              </w:numPr>
+            </w:pPr>
+            <w:r>
+              <w:t>Adding notes to group Planning doc</w:t>
+            </w:r>
+          </w:p>
+          <w:p>
+            <w:pPr>
+              <w:pStyle w:val="ListParagraph"/>
+              <w:numPr>
+                <w:ilvl w:val="0"/>
+                <w:numId w:val="1"/>
+              </w:numPr>
+            </w:pPr>
+            <w:r>
+              <w:t>Adding</w:t>
+            </w:r>
+            <w:r>
+              <w:t xml:space="preserve"> meetings to the schedule</w:t>
+            </w:r>
+          </w:p>
+          <w:p>
+            <w:pPr>
+              <w:pStyle w:val="ListParagraph"/>
+              <w:numPr>
+                <w:ilvl w:val="0"/>
+                <w:numId w:val="1"/>
+              </w:numPr>
+            </w:pPr>
+            <w:r>
+              <w:t>Adding files to project</w:t>
+            </w:r>
+            <w:bookmarkStart w:id="0" w:name="_GoBack"/>
+            <w:bookmarkEnd w:id="0"/>
+          </w:p>
           <w:p/>
           <w:p/>
         </w:tc>
@@ -233,6 +330,127 @@
     </w:sectPr>
   </w:body>
 </w:document>
+</file>
+
+<file path=word/numbering.xml><?xml version="1.0" encoding="utf-8"?>
+<w:numbering xmlns:wpc="http://schemas.microsoft.com/office/word/2010/wordprocessingCanvas" xmlns:cx="http://schemas.microsoft.com/office/drawing/2014/chartex" xmlns:cx1="http://schemas.microsoft.com/office/drawing/2015/9/8/chartex" xmlns:cx2="http://schemas.microsoft.com/office/drawing/2015/10/21/chartex" xmlns:cx3="http://schemas.microsoft.com/office/drawing/2016/5/9/chartex" xmlns:cx4="http://schemas.microsoft.com/office/drawing/2016/5/10/chartex" xmlns:cx5="http://schemas.microsoft.com/office/drawing/2016/5/11/chartex" xmlns:cx6="http://schemas.microsoft.com/office/drawing/2016/5/12/chartex" xmlns:cx7="http://schemas.microsoft.com/office/drawing/2016/5/13/chartex" xmlns:cx8="http://schemas.microsoft.com/office/drawing/2016/5/14/chartex" xmlns:mc="http://schemas.openxmlformats.org/markup-compatibility/2006" xmlns:aink="http://schemas.microsoft.com/office/drawing/2016/ink" xmlns:am3d="http://schemas.microsoft.com/office/drawing/2017/model3d" xmlns:o="urn:schemas-microsoft-com:office:office" xmlns:r="http://schemas.openxmlformats.org/officeDocument/2006/relationships" xmlns:m="http://schemas.openxmlformats.org/officeDocument/2006/math" xmlns:v="urn:schemas-microsoft-com:vml" xmlns:wp14="http://schemas.microsoft.com/office/word/2010/wordprocessingDrawing" xmlns:wp="http://schemas.openxmlformats.org/drawingml/2006/wordprocessingDrawing" xmlns:w10="urn:schemas-microsoft-com:office:word" xmlns:w="http://schemas.openxmlformats.org/wordprocessingml/2006/main" xmlns:w14="http://schemas.microsoft.com/office/word/2010/wordml" xmlns:w15="http://schemas.microsoft.com/office/word/2012/wordml" xmlns:w16cid="http://schemas.microsoft.com/office/word/2016/wordml/cid" xmlns:w16se="http://schemas.microsoft.com/office/word/2015/wordml/symex" xmlns:wpg="http://schemas.microsoft.com/office/word/2010/wordprocessingGroup" xmlns:wpi="http://schemas.microsoft.com/office/word/2010/wordprocessingInk" xmlns:wne="http://schemas.microsoft.com/office/word/2006/wordml" xmlns:wps="http://schemas.microsoft.com/office/word/2010/wordprocessingShape" mc:Ignorable="w14 w15 w16se w16cid wp14">
+  <w:abstractNum w:abstractNumId="0" w15:restartNumberingAfterBreak="0">
+    <w:nsid w:val="64BE1233"/>
+    <w:multiLevelType w:val="hybridMultilevel"/>
+    <w:tmpl w:val="E1204316"/>
+    <w:lvl w:ilvl="0" w:tplc="04090001">
+      <w:start w:val="1"/>
+      <w:numFmt w:val="bullet"/>
+      <w:lvlText w:val=""/>
+      <w:lvlJc w:val="left"/>
+      <w:pPr>
+        <w:ind w:left="720" w:hanging="360"/>
+      </w:pPr>
+      <w:rPr>
+        <w:rFonts w:ascii="Symbol" w:hAnsi="Symbol" w:hint="default"/>
+      </w:rPr>
+    </w:lvl>
+    <w:lvl w:ilvl="1" w:tplc="04090003" w:tentative="1">
+      <w:start w:val="1"/>
+      <w:numFmt w:val="bullet"/>
+      <w:lvlText w:val="o"/>
+      <w:lvlJc w:val="left"/>
+      <w:pPr>
+        <w:ind w:left="1440" w:hanging="360"/>
+      </w:pPr>
+      <w:rPr>
+        <w:rFonts w:ascii="Courier New" w:hAnsi="Courier New" w:cs="Courier New" w:hint="default"/>
+      </w:rPr>
+    </w:lvl>
+    <w:lvl w:ilvl="2" w:tplc="04090005" w:tentative="1">
+      <w:start w:val="1"/>
+      <w:numFmt w:val="bullet"/>
+      <w:lvlText w:val=""/>
+      <w:lvlJc w:val="left"/>
+      <w:pPr>
+        <w:ind w:left="2160" w:hanging="360"/>
+      </w:pPr>
+      <w:rPr>
+        <w:rFonts w:ascii="Wingdings" w:hAnsi="Wingdings" w:hint="default"/>
+      </w:rPr>
+    </w:lvl>
+    <w:lvl w:ilvl="3" w:tplc="04090001" w:tentative="1">
+      <w:start w:val="1"/>
+      <w:numFmt w:val="bullet"/>
+      <w:lvlText w:val=""/>
+      <w:lvlJc w:val="left"/>
+      <w:pPr>
+        <w:ind w:left="2880" w:hanging="360"/>
+      </w:pPr>
+      <w:rPr>
+        <w:rFonts w:ascii="Symbol" w:hAnsi="Symbol" w:hint="default"/>
+      </w:rPr>
+    </w:lvl>
+    <w:lvl w:ilvl="4" w:tplc="04090003" w:tentative="1">
+      <w:start w:val="1"/>
+      <w:numFmt w:val="bullet"/>
+      <w:lvlText w:val="o"/>
+      <w:lvlJc w:val="left"/>
+      <w:pPr>
+        <w:ind w:left="3600" w:hanging="360"/>
+      </w:pPr>
+      <w:rPr>
+        <w:rFonts w:ascii="Courier New" w:hAnsi="Courier New" w:cs="Courier New" w:hint="default"/>
+      </w:rPr>
+    </w:lvl>
+    <w:lvl w:ilvl="5" w:tplc="04090005" w:tentative="1">
+      <w:start w:val="1"/>
+      <w:numFmt w:val="bullet"/>
+      <w:lvlText w:val=""/>
+      <w:lvlJc w:val="left"/>
+      <w:pPr>
+        <w:ind w:left="4320" w:hanging="360"/>
+      </w:pPr>
+      <w:rPr>
+        <w:rFonts w:ascii="Wingdings" w:hAnsi="Wingdings" w:hint="default"/>
+      </w:rPr>
+    </w:lvl>
+    <w:lvl w:ilvl="6" w:tplc="04090001" w:tentative="1">
+      <w:start w:val="1"/>
+      <w:numFmt w:val="bullet"/>
+      <w:lvlText w:val=""/>
+      <w:lvlJc w:val="left"/>
+      <w:pPr>
+        <w:ind w:left="5040" w:hanging="360"/>
+      </w:pPr>
+      <w:rPr>
+        <w:rFonts w:ascii="Symbol" w:hAnsi="Symbol" w:hint="default"/>
+      </w:rPr>
+    </w:lvl>
+    <w:lvl w:ilvl="7" w:tplc="04090003" w:tentative="1">
+      <w:start w:val="1"/>
+      <w:numFmt w:val="bullet"/>
+      <w:lvlText w:val="o"/>
+      <w:lvlJc w:val="left"/>
+      <w:pPr>
+        <w:ind w:left="5760" w:hanging="360"/>
+      </w:pPr>
+      <w:rPr>
+        <w:rFonts w:ascii="Courier New" w:hAnsi="Courier New" w:cs="Courier New" w:hint="default"/>
+      </w:rPr>
+    </w:lvl>
+    <w:lvl w:ilvl="8" w:tplc="04090005" w:tentative="1">
+      <w:start w:val="1"/>
+      <w:numFmt w:val="bullet"/>
+      <w:lvlText w:val=""/>
+      <w:lvlJc w:val="left"/>
+      <w:pPr>
+        <w:ind w:left="6480" w:hanging="360"/>
+      </w:pPr>
+      <w:rPr>
+        <w:rFonts w:ascii="Wingdings" w:hAnsi="Wingdings" w:hint="default"/>
+      </w:rPr>
+    </w:lvl>
+  </w:abstractNum>
+  <w:num w:numId="1">
+    <w:abstractNumId w:val="0"/>
+  </w:num>
+</w:numbering>
 </file>
 
 <file path=word/styles.xml><?xml version="1.0" encoding="utf-8"?>
@@ -670,6 +888,17 @@
       </w:tblBorders>
     </w:tblPr>
   </w:style>
+  <w:style w:type="paragraph" w:styleId="ListParagraph">
+    <w:name w:val="List Paragraph"/>
+    <w:basedOn w:val="Normal"/>
+    <w:uiPriority w:val="34"/>
+    <w:qFormat/>
+    <w:rsid w:val="00681ED2"/>
+    <w:pPr>
+      <w:ind w:left="720"/>
+      <w:contextualSpacing/>
+    </w:pPr>
+  </w:style>
 </w:styles>
 </file>
 

</xml_diff>

<commit_message>
Making changes to my time tracker
</commit_message>
<xml_diff>
--- a/docs_for_project/TimeTracker - Molly.docx
+++ b/docs_for_project/TimeTracker - Molly.docx
@@ -1,6 +1,6 @@
 
 <file path=word/document.xml><?xml version="1.0" encoding="utf-8"?>
-<w:document xmlns:wpc="http://schemas.microsoft.com/office/word/2010/wordprocessingCanvas" xmlns:cx="http://schemas.microsoft.com/office/drawing/2014/chartex" xmlns:cx1="http://schemas.microsoft.com/office/drawing/2015/9/8/chartex" xmlns:cx2="http://schemas.microsoft.com/office/drawing/2015/10/21/chartex" xmlns:cx3="http://schemas.microsoft.com/office/drawing/2016/5/9/chartex" xmlns:cx4="http://schemas.microsoft.com/office/drawing/2016/5/10/chartex" xmlns:cx5="http://schemas.microsoft.com/office/drawing/2016/5/11/chartex" xmlns:cx6="http://schemas.microsoft.com/office/drawing/2016/5/12/chartex" xmlns:cx7="http://schemas.microsoft.com/office/drawing/2016/5/13/chartex" xmlns:cx8="http://schemas.microsoft.com/office/drawing/2016/5/14/chartex" xmlns:mc="http://schemas.openxmlformats.org/markup-compatibility/2006" xmlns:aink="http://schemas.microsoft.com/office/drawing/2016/ink" xmlns:am3d="http://schemas.microsoft.com/office/drawing/2017/model3d" xmlns:o="urn:schemas-microsoft-com:office:office" xmlns:r="http://schemas.openxmlformats.org/officeDocument/2006/relationships" xmlns:m="http://schemas.openxmlformats.org/officeDocument/2006/math" xmlns:v="urn:schemas-microsoft-com:vml" xmlns:wp14="http://schemas.microsoft.com/office/word/2010/wordprocessingDrawing" xmlns:wp="http://schemas.openxmlformats.org/drawingml/2006/wordprocessingDrawing" xmlns:w10="urn:schemas-microsoft-com:office:word" xmlns:w="http://schemas.openxmlformats.org/wordprocessingml/2006/main" xmlns:w14="http://schemas.microsoft.com/office/word/2010/wordml" xmlns:w15="http://schemas.microsoft.com/office/word/2012/wordml" xmlns:w16cid="http://schemas.microsoft.com/office/word/2016/wordml/cid" xmlns:w16se="http://schemas.microsoft.com/office/word/2015/wordml/symex" xmlns:wpg="http://schemas.microsoft.com/office/word/2010/wordprocessingGroup" xmlns:wpi="http://schemas.microsoft.com/office/word/2010/wordprocessingInk" xmlns:wne="http://schemas.microsoft.com/office/word/2006/wordml" xmlns:wps="http://schemas.microsoft.com/office/word/2010/wordprocessingShape" mc:Ignorable="w14 w15 w16se w16cid wp14">
+<w:document xmlns:wpc="http://schemas.microsoft.com/office/word/2010/wordprocessingCanvas" xmlns:cx="http://schemas.microsoft.com/office/drawing/2014/chartex" xmlns:cx1="http://schemas.microsoft.com/office/drawing/2015/9/8/chartex" xmlns:cx2="http://schemas.microsoft.com/office/drawing/2015/10/21/chartex" xmlns:cx3="http://schemas.microsoft.com/office/drawing/2016/5/9/chartex" xmlns:cx4="http://schemas.microsoft.com/office/drawing/2016/5/10/chartex" xmlns:cx5="http://schemas.microsoft.com/office/drawing/2016/5/11/chartex" xmlns:cx6="http://schemas.microsoft.com/office/drawing/2016/5/12/chartex" xmlns:cx7="http://schemas.microsoft.com/office/drawing/2016/5/13/chartex" xmlns:cx8="http://schemas.microsoft.com/office/drawing/2016/5/14/chartex" xmlns:mc="http://schemas.openxmlformats.org/markup-compatibility/2006" xmlns:aink="http://schemas.microsoft.com/office/drawing/2016/ink" xmlns:am3d="http://schemas.microsoft.com/office/drawing/2017/model3d" xmlns:o="urn:schemas-microsoft-com:office:office" xmlns:r="http://schemas.openxmlformats.org/officeDocument/2006/relationships" xmlns:m="http://schemas.openxmlformats.org/officeDocument/2006/math" xmlns:v="urn:schemas-microsoft-com:vml" xmlns:wp14="http://schemas.microsoft.com/office/word/2010/wordprocessingDrawing" xmlns:wp="http://schemas.openxmlformats.org/drawingml/2006/wordprocessingDrawing" xmlns:w10="urn:schemas-microsoft-com:office:word" xmlns:w="http://schemas.openxmlformats.org/wordprocessingml/2006/main" xmlns:w14="http://schemas.microsoft.com/office/word/2010/wordml" xmlns:w15="http://schemas.microsoft.com/office/word/2012/wordml" xmlns:w16cex="http://schemas.microsoft.com/office/word/2018/wordml/cex" xmlns:w16cid="http://schemas.microsoft.com/office/word/2016/wordml/cid" xmlns:w16="http://schemas.microsoft.com/office/word/2018/wordml" xmlns:w16se="http://schemas.microsoft.com/office/word/2015/wordml/symex" xmlns:wpg="http://schemas.microsoft.com/office/word/2010/wordprocessingGroup" xmlns:wpi="http://schemas.microsoft.com/office/word/2010/wordprocessingInk" xmlns:wne="http://schemas.microsoft.com/office/word/2006/wordml" xmlns:wps="http://schemas.microsoft.com/office/word/2010/wordprocessingShape" mc:Ignorable="w14 w15 w16se w16cid w16 w16cex wp14">
   <w:body>
     <w:p>
       <w:r>
@@ -157,8 +157,6 @@
             <w:r>
               <w:t>Adding files to project</w:t>
             </w:r>
-            <w:bookmarkStart w:id="0" w:name="_GoBack"/>
-            <w:bookmarkEnd w:id="0"/>
           </w:p>
           <w:p/>
           <w:p/>
@@ -185,7 +183,21 @@
             </w:r>
           </w:p>
           <w:p/>
-          <w:p/>
+          <w:p>
+            <w:pPr>
+              <w:pStyle w:val="ListParagraph"/>
+              <w:numPr>
+                <w:ilvl w:val="0"/>
+                <w:numId w:val="2"/>
+              </w:numPr>
+            </w:pPr>
+            <w:r>
+              <w:t>Facilitating</w:t>
+            </w:r>
+            <w:r>
+              <w:t xml:space="preserve"> meetings at 12 on M,W,F</w:t>
+            </w:r>
+          </w:p>
           <w:p/>
         </w:tc>
       </w:tr>
@@ -217,7 +229,30 @@
             </w:r>
           </w:p>
           <w:p/>
-          <w:p/>
+          <w:p>
+            <w:pPr>
+              <w:pStyle w:val="ListParagraph"/>
+              <w:numPr>
+                <w:ilvl w:val="0"/>
+                <w:numId w:val="2"/>
+              </w:numPr>
+            </w:pPr>
+            <w:r>
+              <w:t>Facilitating meetings at 12 on M,F</w:t>
+            </w:r>
+          </w:p>
+          <w:p>
+            <w:pPr>
+              <w:pStyle w:val="ListParagraph"/>
+              <w:numPr>
+                <w:ilvl w:val="0"/>
+                <w:numId w:val="2"/>
+              </w:numPr>
+            </w:pPr>
+            <w:r>
+              <w:t xml:space="preserve">Checking in with people </w:t>
+            </w:r>
+          </w:p>
           <w:p/>
         </w:tc>
       </w:tr>
@@ -250,6 +285,65 @@
             </w:r>
           </w:p>
           <w:p/>
+          <w:p>
+            <w:pPr>
+              <w:pStyle w:val="ListParagraph"/>
+              <w:numPr>
+                <w:ilvl w:val="0"/>
+                <w:numId w:val="2"/>
+              </w:numPr>
+            </w:pPr>
+            <w:r>
+              <w:t>Facilitating meetings at 12 on M,W,F</w:t>
+            </w:r>
+          </w:p>
+          <w:p>
+            <w:pPr>
+              <w:pStyle w:val="ListParagraph"/>
+              <w:numPr>
+                <w:ilvl w:val="0"/>
+                <w:numId w:val="2"/>
+              </w:numPr>
+            </w:pPr>
+            <w:r>
+              <w:t>Adding more fields to user profile</w:t>
+            </w:r>
+          </w:p>
+          <w:p>
+            <w:pPr>
+              <w:pStyle w:val="ListParagraph"/>
+              <w:numPr>
+                <w:ilvl w:val="0"/>
+                <w:numId w:val="2"/>
+              </w:numPr>
+            </w:pPr>
+            <w:r>
+              <w:t>Removing</w:t>
+            </w:r>
+            <w:r>
+              <w:t xml:space="preserve"> .</w:t>
+            </w:r>
+            <w:proofErr w:type="spellStart"/>
+            <w:r>
+              <w:t>vscode</w:t>
+            </w:r>
+            <w:proofErr w:type="spellEnd"/>
+            <w:r>
+              <w:t xml:space="preserve"> and env from master</w:t>
+            </w:r>
+          </w:p>
+          <w:p>
+            <w:pPr>
+              <w:pStyle w:val="ListParagraph"/>
+              <w:numPr>
+                <w:ilvl w:val="0"/>
+                <w:numId w:val="2"/>
+              </w:numPr>
+            </w:pPr>
+            <w:r>
+              <w:t>Participating in PR</w:t>
+            </w:r>
+          </w:p>
           <w:p/>
           <w:p/>
         </w:tc>
@@ -304,6 +398,7 @@
                 <w:b/>
                 <w:bCs/>
               </w:rPr>
+              <w:lastRenderedPageBreak/>
               <w:t>Week beginning Monday May 11</w:t>
             </w:r>
             <w:r>
@@ -333,8 +428,121 @@
 </file>
 
 <file path=word/numbering.xml><?xml version="1.0" encoding="utf-8"?>
-<w:numbering xmlns:wpc="http://schemas.microsoft.com/office/word/2010/wordprocessingCanvas" xmlns:cx="http://schemas.microsoft.com/office/drawing/2014/chartex" xmlns:cx1="http://schemas.microsoft.com/office/drawing/2015/9/8/chartex" xmlns:cx2="http://schemas.microsoft.com/office/drawing/2015/10/21/chartex" xmlns:cx3="http://schemas.microsoft.com/office/drawing/2016/5/9/chartex" xmlns:cx4="http://schemas.microsoft.com/office/drawing/2016/5/10/chartex" xmlns:cx5="http://schemas.microsoft.com/office/drawing/2016/5/11/chartex" xmlns:cx6="http://schemas.microsoft.com/office/drawing/2016/5/12/chartex" xmlns:cx7="http://schemas.microsoft.com/office/drawing/2016/5/13/chartex" xmlns:cx8="http://schemas.microsoft.com/office/drawing/2016/5/14/chartex" xmlns:mc="http://schemas.openxmlformats.org/markup-compatibility/2006" xmlns:aink="http://schemas.microsoft.com/office/drawing/2016/ink" xmlns:am3d="http://schemas.microsoft.com/office/drawing/2017/model3d" xmlns:o="urn:schemas-microsoft-com:office:office" xmlns:r="http://schemas.openxmlformats.org/officeDocument/2006/relationships" xmlns:m="http://schemas.openxmlformats.org/officeDocument/2006/math" xmlns:v="urn:schemas-microsoft-com:vml" xmlns:wp14="http://schemas.microsoft.com/office/word/2010/wordprocessingDrawing" xmlns:wp="http://schemas.openxmlformats.org/drawingml/2006/wordprocessingDrawing" xmlns:w10="urn:schemas-microsoft-com:office:word" xmlns:w="http://schemas.openxmlformats.org/wordprocessingml/2006/main" xmlns:w14="http://schemas.microsoft.com/office/word/2010/wordml" xmlns:w15="http://schemas.microsoft.com/office/word/2012/wordml" xmlns:w16cid="http://schemas.microsoft.com/office/word/2016/wordml/cid" xmlns:w16se="http://schemas.microsoft.com/office/word/2015/wordml/symex" xmlns:wpg="http://schemas.microsoft.com/office/word/2010/wordprocessingGroup" xmlns:wpi="http://schemas.microsoft.com/office/word/2010/wordprocessingInk" xmlns:wne="http://schemas.microsoft.com/office/word/2006/wordml" xmlns:wps="http://schemas.microsoft.com/office/word/2010/wordprocessingShape" mc:Ignorable="w14 w15 w16se w16cid wp14">
+<w:numbering xmlns:wpc="http://schemas.microsoft.com/office/word/2010/wordprocessingCanvas" xmlns:cx="http://schemas.microsoft.com/office/drawing/2014/chartex" xmlns:cx1="http://schemas.microsoft.com/office/drawing/2015/9/8/chartex" xmlns:cx2="http://schemas.microsoft.com/office/drawing/2015/10/21/chartex" xmlns:cx3="http://schemas.microsoft.com/office/drawing/2016/5/9/chartex" xmlns:cx4="http://schemas.microsoft.com/office/drawing/2016/5/10/chartex" xmlns:cx5="http://schemas.microsoft.com/office/drawing/2016/5/11/chartex" xmlns:cx6="http://schemas.microsoft.com/office/drawing/2016/5/12/chartex" xmlns:cx7="http://schemas.microsoft.com/office/drawing/2016/5/13/chartex" xmlns:cx8="http://schemas.microsoft.com/office/drawing/2016/5/14/chartex" xmlns:mc="http://schemas.openxmlformats.org/markup-compatibility/2006" xmlns:aink="http://schemas.microsoft.com/office/drawing/2016/ink" xmlns:am3d="http://schemas.microsoft.com/office/drawing/2017/model3d" xmlns:o="urn:schemas-microsoft-com:office:office" xmlns:r="http://schemas.openxmlformats.org/officeDocument/2006/relationships" xmlns:m="http://schemas.openxmlformats.org/officeDocument/2006/math" xmlns:v="urn:schemas-microsoft-com:vml" xmlns:wp14="http://schemas.microsoft.com/office/word/2010/wordprocessingDrawing" xmlns:wp="http://schemas.openxmlformats.org/drawingml/2006/wordprocessingDrawing" xmlns:w10="urn:schemas-microsoft-com:office:word" xmlns:w="http://schemas.openxmlformats.org/wordprocessingml/2006/main" xmlns:w14="http://schemas.microsoft.com/office/word/2010/wordml" xmlns:w15="http://schemas.microsoft.com/office/word/2012/wordml" xmlns:w16cex="http://schemas.microsoft.com/office/word/2018/wordml/cex" xmlns:w16cid="http://schemas.microsoft.com/office/word/2016/wordml/cid" xmlns:w16="http://schemas.microsoft.com/office/word/2018/wordml" xmlns:w16se="http://schemas.microsoft.com/office/word/2015/wordml/symex" xmlns:wpg="http://schemas.microsoft.com/office/word/2010/wordprocessingGroup" xmlns:wpi="http://schemas.microsoft.com/office/word/2010/wordprocessingInk" xmlns:wne="http://schemas.microsoft.com/office/word/2006/wordml" xmlns:wps="http://schemas.microsoft.com/office/word/2010/wordprocessingShape" mc:Ignorable="w14 w15 w16se w16cid w16 w16cex wp14">
   <w:abstractNum w:abstractNumId="0" w15:restartNumberingAfterBreak="0">
+    <w:nsid w:val="341C57E5"/>
+    <w:multiLevelType w:val="hybridMultilevel"/>
+    <w:tmpl w:val="6BD0900A"/>
+    <w:lvl w:ilvl="0" w:tplc="04090001">
+      <w:start w:val="1"/>
+      <w:numFmt w:val="bullet"/>
+      <w:lvlText w:val=""/>
+      <w:lvlJc w:val="left"/>
+      <w:pPr>
+        <w:ind w:left="720" w:hanging="360"/>
+      </w:pPr>
+      <w:rPr>
+        <w:rFonts w:ascii="Symbol" w:hAnsi="Symbol" w:cs="Symbol" w:hint="default"/>
+      </w:rPr>
+    </w:lvl>
+    <w:lvl w:ilvl="1" w:tplc="04090003" w:tentative="1">
+      <w:start w:val="1"/>
+      <w:numFmt w:val="bullet"/>
+      <w:lvlText w:val="o"/>
+      <w:lvlJc w:val="left"/>
+      <w:pPr>
+        <w:ind w:left="1440" w:hanging="360"/>
+      </w:pPr>
+      <w:rPr>
+        <w:rFonts w:ascii="Courier New" w:hAnsi="Courier New" w:cs="Courier New" w:hint="default"/>
+      </w:rPr>
+    </w:lvl>
+    <w:lvl w:ilvl="2" w:tplc="04090005" w:tentative="1">
+      <w:start w:val="1"/>
+      <w:numFmt w:val="bullet"/>
+      <w:lvlText w:val=""/>
+      <w:lvlJc w:val="left"/>
+      <w:pPr>
+        <w:ind w:left="2160" w:hanging="360"/>
+      </w:pPr>
+      <w:rPr>
+        <w:rFonts w:ascii="Wingdings" w:hAnsi="Wingdings" w:cs="Wingdings" w:hint="default"/>
+      </w:rPr>
+    </w:lvl>
+    <w:lvl w:ilvl="3" w:tplc="04090001" w:tentative="1">
+      <w:start w:val="1"/>
+      <w:numFmt w:val="bullet"/>
+      <w:lvlText w:val=""/>
+      <w:lvlJc w:val="left"/>
+      <w:pPr>
+        <w:ind w:left="2880" w:hanging="360"/>
+      </w:pPr>
+      <w:rPr>
+        <w:rFonts w:ascii="Symbol" w:hAnsi="Symbol" w:cs="Symbol" w:hint="default"/>
+      </w:rPr>
+    </w:lvl>
+    <w:lvl w:ilvl="4" w:tplc="04090003" w:tentative="1">
+      <w:start w:val="1"/>
+      <w:numFmt w:val="bullet"/>
+      <w:lvlText w:val="o"/>
+      <w:lvlJc w:val="left"/>
+      <w:pPr>
+        <w:ind w:left="3600" w:hanging="360"/>
+      </w:pPr>
+      <w:rPr>
+        <w:rFonts w:ascii="Courier New" w:hAnsi="Courier New" w:cs="Courier New" w:hint="default"/>
+      </w:rPr>
+    </w:lvl>
+    <w:lvl w:ilvl="5" w:tplc="04090005" w:tentative="1">
+      <w:start w:val="1"/>
+      <w:numFmt w:val="bullet"/>
+      <w:lvlText w:val=""/>
+      <w:lvlJc w:val="left"/>
+      <w:pPr>
+        <w:ind w:left="4320" w:hanging="360"/>
+      </w:pPr>
+      <w:rPr>
+        <w:rFonts w:ascii="Wingdings" w:hAnsi="Wingdings" w:cs="Wingdings" w:hint="default"/>
+      </w:rPr>
+    </w:lvl>
+    <w:lvl w:ilvl="6" w:tplc="04090001" w:tentative="1">
+      <w:start w:val="1"/>
+      <w:numFmt w:val="bullet"/>
+      <w:lvlText w:val=""/>
+      <w:lvlJc w:val="left"/>
+      <w:pPr>
+        <w:ind w:left="5040" w:hanging="360"/>
+      </w:pPr>
+      <w:rPr>
+        <w:rFonts w:ascii="Symbol" w:hAnsi="Symbol" w:cs="Symbol" w:hint="default"/>
+      </w:rPr>
+    </w:lvl>
+    <w:lvl w:ilvl="7" w:tplc="04090003" w:tentative="1">
+      <w:start w:val="1"/>
+      <w:numFmt w:val="bullet"/>
+      <w:lvlText w:val="o"/>
+      <w:lvlJc w:val="left"/>
+      <w:pPr>
+        <w:ind w:left="5760" w:hanging="360"/>
+      </w:pPr>
+      <w:rPr>
+        <w:rFonts w:ascii="Courier New" w:hAnsi="Courier New" w:cs="Courier New" w:hint="default"/>
+      </w:rPr>
+    </w:lvl>
+    <w:lvl w:ilvl="8" w:tplc="04090005" w:tentative="1">
+      <w:start w:val="1"/>
+      <w:numFmt w:val="bullet"/>
+      <w:lvlText w:val=""/>
+      <w:lvlJc w:val="left"/>
+      <w:pPr>
+        <w:ind w:left="6480" w:hanging="360"/>
+      </w:pPr>
+      <w:rPr>
+        <w:rFonts w:ascii="Wingdings" w:hAnsi="Wingdings" w:cs="Wingdings" w:hint="default"/>
+      </w:rPr>
+    </w:lvl>
+  </w:abstractNum>
+  <w:abstractNum w:abstractNumId="1" w15:restartNumberingAfterBreak="0">
     <w:nsid w:val="64BE1233"/>
     <w:multiLevelType w:val="hybridMultilevel"/>
     <w:tmpl w:val="E1204316"/>
@@ -448,13 +656,16 @@
     </w:lvl>
   </w:abstractNum>
   <w:num w:numId="1">
+    <w:abstractNumId w:val="1"/>
+  </w:num>
+  <w:num w:numId="2">
     <w:abstractNumId w:val="0"/>
   </w:num>
 </w:numbering>
 </file>
 
 <file path=word/styles.xml><?xml version="1.0" encoding="utf-8"?>
-<w:styles xmlns:mc="http://schemas.openxmlformats.org/markup-compatibility/2006" xmlns:r="http://schemas.openxmlformats.org/officeDocument/2006/relationships" xmlns:w="http://schemas.openxmlformats.org/wordprocessingml/2006/main" xmlns:w14="http://schemas.microsoft.com/office/word/2010/wordml" xmlns:w15="http://schemas.microsoft.com/office/word/2012/wordml" xmlns:w16cid="http://schemas.microsoft.com/office/word/2016/wordml/cid" xmlns:w16se="http://schemas.microsoft.com/office/word/2015/wordml/symex" mc:Ignorable="w14 w15 w16se w16cid">
+<w:styles xmlns:mc="http://schemas.openxmlformats.org/markup-compatibility/2006" xmlns:r="http://schemas.openxmlformats.org/officeDocument/2006/relationships" xmlns:w="http://schemas.openxmlformats.org/wordprocessingml/2006/main" xmlns:w14="http://schemas.microsoft.com/office/word/2010/wordml" xmlns:w15="http://schemas.microsoft.com/office/word/2012/wordml" xmlns:w16cex="http://schemas.microsoft.com/office/word/2018/wordml/cex" xmlns:w16cid="http://schemas.microsoft.com/office/word/2016/wordml/cid" xmlns:w16="http://schemas.microsoft.com/office/word/2018/wordml" xmlns:w16se="http://schemas.microsoft.com/office/word/2015/wordml/symex" mc:Ignorable="w14 w15 w16se w16cid w16 w16cex">
   <w:docDefaults>
     <w:rPrDefault>
       <w:rPr>

</xml_diff>